<commit_message>
Update Android Jetpack Compose.docx
</commit_message>
<xml_diff>
--- a/Android Jetpack Compose.docx
+++ b/Android Jetpack Compose.docx
@@ -334,6 +334,29 @@
       </w:r>
     </w:p>
     <w:p/>
+    <w:p>
+      <w:pPr>
+        <w:pStyle w:val="Heading1"/>
+        <w:rPr>
+          <w:b/>
+          <w:bCs/>
+          <w:color w:val="000000" w:themeColor="text1"/>
+        </w:rPr>
+      </w:pPr>
+      <w:r>
+        <w:rPr>
+          <w:b/>
+          <w:bCs/>
+          <w:color w:val="000000" w:themeColor="text1"/>
+        </w:rPr>
+        <w:t>Git Repository URL</w:t>
+      </w:r>
+    </w:p>
+    <w:p>
+      <w:r>
+        <w:t>https://github.com/mohsinraza-10P/android-compose-learning</w:t>
+      </w:r>
+    </w:p>
     <w:sectPr>
       <w:pgSz w:w="12240" w:h="15840"/>
       <w:pgMar w:top="1440" w:right="1440" w:bottom="1440" w:left="1440" w:header="720" w:footer="720" w:gutter="0"/>
@@ -787,6 +810,7 @@
   <w:style w:type="character" w:default="1" w:styleId="DefaultParagraphFont">
     <w:name w:val="Default Paragraph Font"/>
     <w:uiPriority w:val="1"/>
+    <w:semiHidden/>
     <w:unhideWhenUsed/>
   </w:style>
   <w:style w:type="table" w:default="1" w:styleId="TableNormal">

</xml_diff>

<commit_message>
Android emulator reboot fix steps added
</commit_message>
<xml_diff>
--- a/Android Jetpack Compose.docx
+++ b/Android Jetpack Compose.docx
@@ -353,8 +353,120 @@
       </w:r>
     </w:p>
     <w:p>
-      <w:r>
-        <w:t>https://github.com/mohsinraza-10P/android-compose-learning</w:t>
+      <w:hyperlink r:id="rId17" w:history="1">
+        <w:r>
+          <w:rPr>
+            <w:rStyle w:val="Hyperlink"/>
+          </w:rPr>
+          <w:t>https://github.com/mohsinraza-10P/android-compose-learning</w:t>
+        </w:r>
+      </w:hyperlink>
+    </w:p>
+    <w:p/>
+    <w:p>
+      <w:pPr>
+        <w:pStyle w:val="Heading1"/>
+        <w:rPr>
+          <w:b/>
+          <w:bCs/>
+          <w:color w:val="000000" w:themeColor="text1"/>
+        </w:rPr>
+      </w:pPr>
+      <w:r>
+        <w:rPr>
+          <w:b/>
+          <w:bCs/>
+          <w:color w:val="000000" w:themeColor="text1"/>
+        </w:rPr>
+        <w:t>Android Emulator Issue Fix</w:t>
+      </w:r>
+    </w:p>
+    <w:p>
+      <w:hyperlink r:id="rId18" w:history="1">
+        <w:r>
+          <w:rPr>
+            <w:rStyle w:val="Hyperlink"/>
+          </w:rPr>
+          <w:t>https://chatgpt.com/share/37f52b72-b17a-4f74-b8bc-7aaeb03d5b66</w:t>
+        </w:r>
+      </w:hyperlink>
+    </w:p>
+    <w:p>
+      <w:r>
+        <w:t> </w:t>
+      </w:r>
+    </w:p>
+    <w:p>
+      <w:r>
+        <w:t>1) Go to "/Users/</w:t>
+      </w:r>
+      <w:proofErr w:type="spellStart"/>
+      <w:r>
+        <w:t>mohsinraza</w:t>
+      </w:r>
+      <w:proofErr w:type="spellEnd"/>
+      <w:r>
+        <w:t>/Library/Android/</w:t>
+      </w:r>
+      <w:proofErr w:type="spellStart"/>
+      <w:r>
+        <w:t>sdk</w:t>
+      </w:r>
+      <w:proofErr w:type="spellEnd"/>
+      <w:r>
+        <w:t>/platform-tools</w:t>
+      </w:r>
+    </w:p>
+    <w:p>
+      <w:r>
+        <w:t xml:space="preserve">2) </w:t>
+      </w:r>
+      <w:proofErr w:type="spellStart"/>
+      <w:r>
+        <w:t>adb</w:t>
+      </w:r>
+      <w:proofErr w:type="spellEnd"/>
+      <w:r>
+        <w:t xml:space="preserve"> devices</w:t>
+      </w:r>
+    </w:p>
+    <w:p>
+      <w:r>
+        <w:t xml:space="preserve">3) </w:t>
+      </w:r>
+      <w:proofErr w:type="spellStart"/>
+      <w:r>
+        <w:t>pkill</w:t>
+      </w:r>
+      <w:proofErr w:type="spellEnd"/>
+      <w:r>
+        <w:t xml:space="preserve"> </w:t>
+      </w:r>
+      <w:proofErr w:type="spellStart"/>
+      <w:r>
+        <w:t>adb</w:t>
+      </w:r>
+      <w:proofErr w:type="spellEnd"/>
+    </w:p>
+    <w:p>
+      <w:r>
+        <w:t xml:space="preserve">4) </w:t>
+      </w:r>
+      <w:proofErr w:type="spellStart"/>
+      <w:r>
+        <w:t>sudo</w:t>
+      </w:r>
+      <w:proofErr w:type="spellEnd"/>
+      <w:r>
+        <w:t xml:space="preserve"> </w:t>
+      </w:r>
+      <w:proofErr w:type="spellStart"/>
+      <w:r>
+        <w:t>adb</w:t>
+      </w:r>
+      <w:proofErr w:type="spellEnd"/>
+      <w:r>
+        <w:t xml:space="preserve"> start-server</w:t>
       </w:r>
     </w:p>
     <w:sectPr>
@@ -810,7 +922,6 @@
   <w:style w:type="character" w:default="1" w:styleId="DefaultParagraphFont">
     <w:name w:val="Default Paragraph Font"/>
     <w:uiPriority w:val="1"/>
-    <w:semiHidden/>
     <w:unhideWhenUsed/>
   </w:style>
   <w:style w:type="table" w:default="1" w:styleId="TableNormal">

</xml_diff>